<commit_message>
Mantis 821 bug fixes
</commit_message>
<xml_diff>
--- a/Equations/LLDF_TxDOT_SpreadSlabs.docx
+++ b/Equations/LLDF_TxDOT_SpreadSlabs.docx
@@ -945,7 +945,7 @@
                         <w:rPr>
                           <w:rFonts w:ascii="Cambria Math" w:hAnsi="Cambria Math"/>
                         </w:rPr>
-                        <m:t>Sd</m:t>
+                        <m:t>d</m:t>
                       </m:r>
                     </m:num>
                     <m:den>
@@ -953,13 +953,7 @@
                         <w:rPr>
                           <w:rFonts w:ascii="Cambria Math" w:hAnsi="Cambria Math"/>
                         </w:rPr>
-                        <m:t xml:space="preserve">12.0 </m:t>
-                      </m:r>
-                      <m:r>
-                        <w:rPr>
-                          <w:rFonts w:ascii="Cambria Math" w:hAnsi="Cambria Math"/>
-                        </w:rPr>
-                        <m:t>L</m:t>
+                        <m:t>12.0 L</m:t>
                       </m:r>
                     </m:den>
                   </m:f>
@@ -1124,7 +1118,7 @@
                         <w:rPr>
                           <w:rFonts w:ascii="Cambria Math" w:hAnsi="Cambria Math"/>
                         </w:rPr>
-                        <m:t>Sd</m:t>
+                        <m:t>d</m:t>
                       </m:r>
                     </m:num>
                     <m:den>
@@ -1132,13 +1126,7 @@
                         <w:rPr>
                           <w:rFonts w:ascii="Cambria Math" w:hAnsi="Cambria Math"/>
                         </w:rPr>
-                        <m:t xml:space="preserve">12.0 </m:t>
-                      </m:r>
-                      <m:r>
-                        <w:rPr>
-                          <w:rFonts w:ascii="Cambria Math" w:hAnsi="Cambria Math"/>
-                        </w:rPr>
-                        <m:t>L</m:t>
+                        <m:t>12.0 L</m:t>
                       </m:r>
                     </m:den>
                   </m:f>

</xml_diff>